<commit_message>
update doc communication plan
</commit_message>
<xml_diff>
--- a/Document/Doc Word Version/Ch 10 - Communication Management Plan Template.docx
+++ b/Document/Doc Word Version/Ch 10 - Communication Management Plan Template.docx
@@ -696,23 +696,7 @@
                 <w:sz w:val="20"/>
                 <w:szCs w:val="20"/>
               </w:rPr>
-              <w:t xml:space="preserve">Dr. </w:t>
-            </w:r>
-            <w:r>
-              <w:rPr>
-                <w:rFonts w:cstheme="minorHAnsi"/>
-                <w:sz w:val="20"/>
-                <w:szCs w:val="20"/>
-              </w:rPr>
-              <w:t>Mohamed El-Darieby</w:t>
-            </w:r>
-            <w:r>
-              <w:rPr>
-                <w:rFonts w:cstheme="minorHAnsi"/>
-                <w:sz w:val="20"/>
-                <w:szCs w:val="20"/>
-              </w:rPr>
-              <w:t>,</w:t>
+              <w:t>Dr. Mohamed El-Darieby,</w:t>
             </w:r>
           </w:p>
           <w:p>
@@ -848,16 +832,7 @@
                 <w:szCs w:val="20"/>
                 <w:lang w:eastAsia="zh-CN"/>
               </w:rPr>
-              <w:t xml:space="preserve"> </w:t>
-            </w:r>
-            <w:r>
-              <w:rPr>
-                <w:rFonts w:cstheme="minorHAnsi"/>
-                <w:sz w:val="20"/>
-                <w:szCs w:val="20"/>
-                <w:lang w:eastAsia="zh-CN"/>
-              </w:rPr>
-              <w:t>b</w:t>
+              <w:t xml:space="preserve"> b</w:t>
             </w:r>
             <w:r>
               <w:rPr>
@@ -1093,10 +1068,64 @@
                 <w:szCs w:val="20"/>
                 <w:lang w:eastAsia="zh-CN"/>
               </w:rPr>
-              <w:t>Roughly bi-weekly @ Sunday</w:t>
+              <w:t xml:space="preserve">Roughly </w:t>
+            </w:r>
+            <w:r>
+              <w:rPr>
+                <w:rFonts w:cstheme="minorHAnsi"/>
+                <w:sz w:val="20"/>
+                <w:szCs w:val="20"/>
+                <w:lang w:eastAsia="zh-CN"/>
+              </w:rPr>
+              <w:t>twice a week</w:t>
+            </w:r>
+            <w:r>
+              <w:rPr>
+                <w:rFonts w:cstheme="minorHAnsi"/>
+                <w:sz w:val="20"/>
+                <w:szCs w:val="20"/>
+                <w:lang w:eastAsia="zh-CN"/>
+              </w:rPr>
+              <w:t>@</w:t>
             </w:r>
             <w:bookmarkStart w:id="0" w:name="_GoBack"/>
             <w:bookmarkEnd w:id="0"/>
+            <w:r>
+              <w:rPr>
+                <w:rFonts w:cstheme="minorHAnsi"/>
+                <w:sz w:val="20"/>
+                <w:szCs w:val="20"/>
+                <w:lang w:eastAsia="zh-CN"/>
+              </w:rPr>
+              <w:t xml:space="preserve"> </w:t>
+            </w:r>
+            <w:r>
+              <w:rPr>
+                <w:rFonts w:cstheme="minorHAnsi"/>
+                <w:sz w:val="20"/>
+                <w:szCs w:val="20"/>
+                <w:lang w:eastAsia="zh-CN"/>
+              </w:rPr>
+              <w:t>Tuesday/</w:t>
+            </w:r>
+            <w:r>
+              <w:rPr>
+                <w:rFonts w:hint="eastAsia" w:cstheme="minorHAnsi"/>
+                <w:sz w:val="20"/>
+                <w:szCs w:val="20"/>
+                <w:lang w:val="en-US" w:eastAsia="zh-Hans"/>
+              </w:rPr>
+              <w:t>T</w:t>
+            </w:r>
+            <w:r>
+              <w:rPr>
+                <w:rFonts w:hint="default" w:cstheme="minorHAnsi"/>
+                <w:sz w:val="20"/>
+                <w:szCs w:val="20"/>
+                <w:lang w:eastAsia="zh-Hans"/>
+              </w:rPr>
+              <w:t>hursday</w:t>
+            </w:r>
           </w:p>
           <w:p>
             <w:pPr>
@@ -1209,7 +1238,7 @@
     <w:lsdException w:qFormat="1" w:unhideWhenUsed="0" w:uiPriority="10" w:semiHidden="0" w:name="Title"/>
     <w:lsdException w:uiPriority="99" w:name="Closing"/>
     <w:lsdException w:uiPriority="99" w:name="Signature"/>
-    <w:lsdException w:qFormat="1" w:uiPriority="1" w:name="Default Paragraph Font"/>
+    <w:lsdException w:qFormat="1" w:uiPriority="1" w:semiHidden="0" w:name="Default Paragraph Font"/>
     <w:lsdException w:uiPriority="99" w:name="Body Text"/>
     <w:lsdException w:uiPriority="99" w:name="Body Text Indent"/>
     <w:lsdException w:uiPriority="99" w:name="List Continue"/>
@@ -1247,7 +1276,7 @@
     <w:lsdException w:uiPriority="99" w:name="HTML Sample"/>
     <w:lsdException w:uiPriority="99" w:name="HTML Typewriter"/>
     <w:lsdException w:uiPriority="99" w:name="HTML Variable"/>
-    <w:lsdException w:qFormat="1" w:uiPriority="99" w:name="Normal Table"/>
+    <w:lsdException w:qFormat="1" w:uiPriority="99" w:semiHidden="0" w:name="Normal Table"/>
     <w:lsdException w:uiPriority="99" w:name="annotation subject"/>
     <w:lsdException w:uiPriority="99" w:name="Table Simple 1"/>
     <w:lsdException w:uiPriority="99" w:name="Table Simple 2"/>
@@ -1430,6 +1459,7 @@
   <w:style w:type="paragraph" w:customStyle="1" w:styleId="4">
     <w:name w:val="p1"/>
     <w:basedOn w:val="1"/>
+    <w:qFormat/>
     <w:uiPriority w:val="0"/>
     <w:pPr>
       <w:spacing w:before="0" w:beforeAutospacing="0" w:after="0" w:afterAutospacing="0"/>

</xml_diff>